<commit_message>
[careerFair1] organized notes and screenshots
</commit_message>
<xml_diff>
--- a/career/VINEET BHAROT_vmock_UCI.docx
+++ b/career/VINEET BHAROT_vmock_UCI.docx
@@ -401,18 +401,8 @@
                 <w:b/>
                 <w:bCs/>
               </w:rPr>
-              <w:t>C.</w:t>
-            </w:r>
-            <w:proofErr w:type="gramStart"/>
-            <w:r>
-              <w:rPr>
-                <w:rFonts w:ascii="Times New Roman" w:eastAsia="Times New Roman" w:hAnsi="Times New Roman" w:cs="Times New Roman"/>
-                <w:b/>
-                <w:bCs/>
-              </w:rPr>
-              <w:t>S.E</w:t>
-            </w:r>
-            <w:proofErr w:type="gramEnd"/>
+              <w:t>C.S.E</w:t>
+            </w:r>
           </w:p>
         </w:tc>
         <w:tc>
@@ -1023,7 +1013,19 @@
         <w:rPr>
           <w:rFonts w:ascii="Times New Roman" w:hAnsi="Times New Roman" w:cs="Times New Roman"/>
         </w:rPr>
-        <w:t xml:space="preserve"> developing </w:t>
+        <w:t xml:space="preserve"> </w:t>
+      </w:r>
+      <w:r>
+        <w:rPr>
+          <w:rFonts w:ascii="Times New Roman" w:hAnsi="Times New Roman" w:cs="Times New Roman"/>
+        </w:rPr>
+        <w:t>developed</w:t>
+      </w:r>
+      <w:r>
+        <w:rPr>
+          <w:rFonts w:ascii="Times New Roman" w:hAnsi="Times New Roman" w:cs="Times New Roman"/>
+        </w:rPr>
+        <w:t xml:space="preserve"> </w:t>
       </w:r>
       <w:r>
         <w:rPr>
@@ -1646,7 +1648,13 @@
         <w:rPr>
           <w:rFonts w:ascii="Times New Roman" w:eastAsia="Times New Roman" w:hAnsi="Times New Roman" w:cs="Times New Roman"/>
         </w:rPr>
-        <w:t xml:space="preserve">Increase logs retention by </w:t>
+        <w:t>Increased</w:t>
+      </w:r>
+      <w:r>
+        <w:rPr>
+          <w:rFonts w:ascii="Times New Roman" w:eastAsia="Times New Roman" w:hAnsi="Times New Roman" w:cs="Times New Roman"/>
+        </w:rPr>
+        <w:t xml:space="preserve"> logs retention by </w:t>
       </w:r>
       <w:r>
         <w:rPr>
@@ -1787,21 +1795,7 @@
         <w:rPr>
           <w:rFonts w:ascii="Times New Roman" w:eastAsia="Times New Roman" w:hAnsi="Times New Roman" w:cs="Times New Roman"/>
         </w:rPr>
-        <w:t xml:space="preserve"> </w:t>
-      </w:r>
-      <w:proofErr w:type="spellStart"/>
-      <w:r>
-        <w:rPr>
-          <w:rFonts w:ascii="Times New Roman" w:eastAsia="Times New Roman" w:hAnsi="Times New Roman" w:cs="Times New Roman"/>
-        </w:rPr>
-        <w:t>Statsd</w:t>
-      </w:r>
-      <w:proofErr w:type="spellEnd"/>
-      <w:r>
-        <w:rPr>
-          <w:rFonts w:ascii="Times New Roman" w:eastAsia="Times New Roman" w:hAnsi="Times New Roman" w:cs="Times New Roman"/>
-        </w:rPr>
-        <w:t>, Kibana, Elasticsearch and Grafana</w:t>
+        <w:t xml:space="preserve"> Statsd, Kibana, Elasticsearch and Grafana</w:t>
       </w:r>
       <w:r>
         <w:rPr>
@@ -1840,25 +1834,7 @@
           <w:b/>
           <w:color w:val="000000"/>
         </w:rPr>
-        <w:t>Software Developer, K.T.D.S (</w:t>
-      </w:r>
-      <w:proofErr w:type="spellStart"/>
-      <w:r>
-        <w:rPr>
-          <w:rFonts w:ascii="Times New Roman" w:eastAsia="Times New Roman" w:hAnsi="Times New Roman" w:cs="Times New Roman"/>
-          <w:b/>
-          <w:color w:val="000000"/>
-        </w:rPr>
-        <w:t>Houm</w:t>
-      </w:r>
-      <w:proofErr w:type="spellEnd"/>
-      <w:r>
-        <w:rPr>
-          <w:rFonts w:ascii="Times New Roman" w:eastAsia="Times New Roman" w:hAnsi="Times New Roman" w:cs="Times New Roman"/>
-          <w:b/>
-          <w:color w:val="000000"/>
-        </w:rPr>
-        <w:t xml:space="preserve"> </w:t>
+        <w:t xml:space="preserve">Software Developer, K.T.D.S (Houm </w:t>
       </w:r>
       <w:r>
         <w:rPr>
@@ -2089,23 +2065,7 @@
           <w:rFonts w:ascii="Times New Roman" w:eastAsia="Times New Roman" w:hAnsi="Times New Roman" w:cs="Times New Roman"/>
           <w:color w:val="000000"/>
         </w:rPr>
-        <w:t xml:space="preserve"> as a replication target for CouchDB/</w:t>
-      </w:r>
-      <w:proofErr w:type="spellStart"/>
-      <w:r>
-        <w:rPr>
-          <w:rFonts w:ascii="Times New Roman" w:eastAsia="Times New Roman" w:hAnsi="Times New Roman" w:cs="Times New Roman"/>
-          <w:color w:val="000000"/>
-        </w:rPr>
-        <w:t>PouchDB</w:t>
-      </w:r>
-      <w:proofErr w:type="spellEnd"/>
-      <w:r>
-        <w:rPr>
-          <w:rFonts w:ascii="Times New Roman" w:eastAsia="Times New Roman" w:hAnsi="Times New Roman" w:cs="Times New Roman"/>
-          <w:color w:val="000000"/>
-        </w:rPr>
-        <w:t xml:space="preserve"> clients </w:t>
+        <w:t xml:space="preserve"> as a replication target for CouchDB/PouchDB clients </w:t>
       </w:r>
       <w:r>
         <w:rPr>
@@ -2269,23 +2229,7 @@
           <w:rFonts w:ascii="Times New Roman" w:eastAsia="Times New Roman" w:hAnsi="Times New Roman" w:cs="Times New Roman"/>
           <w:color w:val="000000"/>
         </w:rPr>
-        <w:t xml:space="preserve"> on </w:t>
-      </w:r>
-      <w:proofErr w:type="spellStart"/>
-      <w:r>
-        <w:rPr>
-          <w:rFonts w:ascii="Times New Roman" w:eastAsia="Times New Roman" w:hAnsi="Times New Roman" w:cs="Times New Roman"/>
-          <w:color w:val="000000"/>
-        </w:rPr>
-        <w:t>SocketCluster</w:t>
-      </w:r>
-      <w:proofErr w:type="spellEnd"/>
-      <w:r>
-        <w:rPr>
-          <w:rFonts w:ascii="Times New Roman" w:eastAsia="Times New Roman" w:hAnsi="Times New Roman" w:cs="Times New Roman"/>
-          <w:color w:val="000000"/>
-        </w:rPr>
-        <w:t xml:space="preserve"> and Celery and hosted </w:t>
+        <w:t xml:space="preserve"> on SocketCluster and Celery and hosted </w:t>
       </w:r>
       <w:r>
         <w:rPr>
@@ -2354,23 +2298,7 @@
           <w:rFonts w:ascii="Times New Roman" w:eastAsia="Times New Roman" w:hAnsi="Times New Roman" w:cs="Times New Roman"/>
           <w:color w:val="000000"/>
         </w:rPr>
-        <w:t xml:space="preserve"> stack, graphite (</w:t>
-      </w:r>
-      <w:proofErr w:type="spellStart"/>
-      <w:r>
-        <w:rPr>
-          <w:rFonts w:ascii="Times New Roman" w:eastAsia="Times New Roman" w:hAnsi="Times New Roman" w:cs="Times New Roman"/>
-          <w:color w:val="000000"/>
-        </w:rPr>
-        <w:t>Statsd</w:t>
-      </w:r>
-      <w:proofErr w:type="spellEnd"/>
-      <w:r>
-        <w:rPr>
-          <w:rFonts w:ascii="Times New Roman" w:eastAsia="Times New Roman" w:hAnsi="Times New Roman" w:cs="Times New Roman"/>
-          <w:color w:val="000000"/>
-        </w:rPr>
-        <w:t>), Prometheus and Grafana on Kubernetes</w:t>
+        <w:t xml:space="preserve"> stack, graphite (Statsd), Prometheus and Grafana on Kubernetes</w:t>
       </w:r>
       <w:r>
         <w:rPr>
@@ -2702,7 +2630,6 @@
         </w:rPr>
         <w:t xml:space="preserve">on </w:t>
       </w:r>
-      <w:proofErr w:type="spellStart"/>
       <w:r>
         <w:rPr>
           <w:rFonts w:ascii="Times New Roman" w:eastAsia="Times New Roman" w:hAnsi="Times New Roman" w:cs="Times New Roman"/>
@@ -2710,7 +2637,6 @@
         </w:rPr>
         <w:t>Electronjs</w:t>
       </w:r>
-      <w:proofErr w:type="spellEnd"/>
       <w:r>
         <w:rPr>
           <w:rFonts w:ascii="Times New Roman" w:eastAsia="Times New Roman" w:hAnsi="Times New Roman" w:cs="Times New Roman"/>
@@ -3170,21 +3096,7 @@
         <w:rPr>
           <w:rFonts w:ascii="Times New Roman" w:hAnsi="Times New Roman" w:cs="Times New Roman"/>
         </w:rPr>
-        <w:t xml:space="preserve">concept and gameplay for </w:t>
-      </w:r>
-      <w:proofErr w:type="gramStart"/>
-      <w:r>
-        <w:rPr>
-          <w:rFonts w:ascii="Times New Roman" w:hAnsi="Times New Roman" w:cs="Times New Roman"/>
-        </w:rPr>
-        <w:t>BLOCKIT!,</w:t>
-      </w:r>
-      <w:proofErr w:type="gramEnd"/>
-      <w:r>
-        <w:rPr>
-          <w:rFonts w:ascii="Times New Roman" w:hAnsi="Times New Roman" w:cs="Times New Roman"/>
-        </w:rPr>
-        <w:t xml:space="preserve"> a 2-d puzzler for android, as a side </w:t>
+        <w:t xml:space="preserve">concept and gameplay for BLOCKIT!, a 2-d puzzler for android, as a side </w:t>
       </w:r>
       <w:r>
         <w:rPr>
@@ -3208,21 +3120,7 @@
         <w:rPr>
           <w:rFonts w:ascii="Times New Roman" w:hAnsi="Times New Roman" w:cs="Times New Roman"/>
         </w:rPr>
-        <w:t xml:space="preserve"> python and </w:t>
-      </w:r>
-      <w:proofErr w:type="spellStart"/>
-      <w:r>
-        <w:rPr>
-          <w:rFonts w:ascii="Times New Roman" w:hAnsi="Times New Roman" w:cs="Times New Roman"/>
-        </w:rPr>
-        <w:t>Pygame</w:t>
-      </w:r>
-      <w:proofErr w:type="spellEnd"/>
-      <w:r>
-        <w:rPr>
-          <w:rFonts w:ascii="Times New Roman" w:hAnsi="Times New Roman" w:cs="Times New Roman"/>
-        </w:rPr>
-        <w:t xml:space="preserve">. </w:t>
+        <w:t xml:space="preserve"> python and Pygame. </w:t>
       </w:r>
       <w:r>
         <w:rPr>

</xml_diff>